<commit_message>
The project name has changed
</commit_message>
<xml_diff>
--- a/Critical_System_Project_Rejsekort_Malik_Yumer.docx
+++ b/Critical_System_Project_Rejsekort_Malik_Yumer.docx
@@ -19,10 +19,8 @@
           <w:sz w:val="50"/>
           <w:szCs w:val="50"/>
         </w:rPr>
-        <w:t>Modeling the GDPR requirements for data protect</w:t>
-      </w:r>
-      <w:bookmarkStart w:id="0" w:name="_GoBack"/>
-      <w:bookmarkEnd w:id="0"/>
+        <w:t>Modeling the GDPR r</w:t>
+      </w:r>
       <w:r>
         <w:rPr>
           <w:rFonts w:ascii="Times New Roman" w:eastAsia="Times New Roman" w:hAnsi="Times New Roman" w:cs="Times New Roman"/>
@@ -30,38 +28,10 @@
           <w:sz w:val="50"/>
           <w:szCs w:val="50"/>
         </w:rPr>
-        <w:t xml:space="preserve">ion </w:t>
-      </w:r>
-      <w:r>
-        <w:rPr>
-          <w:rFonts w:ascii="Times New Roman" w:eastAsia="Times New Roman" w:hAnsi="Times New Roman" w:cs="Times New Roman"/>
-          <w:b/>
-          <w:color w:val="auto"/>
-          <w:sz w:val="50"/>
-          <w:szCs w:val="50"/>
-          <w:highlight w:val="yellow"/>
-        </w:rPr>
-        <w:t>within</w:t>
-      </w:r>
-      <w:r>
-        <w:rPr>
-          <w:rFonts w:ascii="Times New Roman" w:eastAsia="Times New Roman" w:hAnsi="Times New Roman" w:cs="Times New Roman"/>
-          <w:b/>
-          <w:color w:val="auto"/>
-          <w:sz w:val="50"/>
-          <w:szCs w:val="50"/>
-        </w:rPr>
-        <w:t xml:space="preserve"> </w:t>
-      </w:r>
-      <w:r>
-        <w:rPr>
-          <w:rFonts w:ascii="Times New Roman" w:eastAsia="Times New Roman" w:hAnsi="Times New Roman" w:cs="Times New Roman"/>
-          <w:b/>
-          <w:sz w:val="50"/>
-          <w:szCs w:val="50"/>
-        </w:rPr>
-        <w:t>Rejsekort A/S</w:t>
-      </w:r>
+        <w:t>equirements for data protection</w:t>
+      </w:r>
+      <w:bookmarkStart w:id="0" w:name="_GoBack"/>
+      <w:bookmarkEnd w:id="0"/>
     </w:p>
     <w:p>
       <w:pPr>
@@ -579,31 +549,7 @@
             <w:color w:val="3B3838" w:themeColor="background2" w:themeShade="40"/>
             <w:u w:val="none"/>
           </w:rPr>
-          <w:t>Bib</w:t>
-        </w:r>
-        <w:r>
-          <w:rPr>
-            <w:rStyle w:val="Hyperlink"/>
-            <w:color w:val="3B3838" w:themeColor="background2" w:themeShade="40"/>
-            <w:u w:val="none"/>
-          </w:rPr>
-          <w:t>l</w:t>
-        </w:r>
-        <w:r>
-          <w:rPr>
-            <w:rStyle w:val="Hyperlink"/>
-            <w:color w:val="3B3838" w:themeColor="background2" w:themeShade="40"/>
-            <w:u w:val="none"/>
-          </w:rPr>
-          <w:t>i</w:t>
-        </w:r>
-        <w:r>
-          <w:rPr>
-            <w:rStyle w:val="Hyperlink"/>
-            <w:color w:val="3B3838" w:themeColor="background2" w:themeShade="40"/>
-            <w:u w:val="none"/>
-          </w:rPr>
-          <w:t>ography</w:t>
+          <w:t>Bibliography</w:t>
         </w:r>
       </w:hyperlink>
     </w:p>
@@ -2639,6 +2585,7 @@
                 <w:sz w:val="24"/>
                 <w:szCs w:val="24"/>
               </w:rPr>
+              <w:lastRenderedPageBreak/>
               <w:t>Activity; executed</w:t>
             </w:r>
           </w:p>

</xml_diff>